<commit_message>
Starting on web service proxy.
</commit_message>
<xml_diff>
--- a/docs/Server Design.docx
+++ b/docs/Server Design.docx
@@ -63,190 +63,6 @@
       <w:r>
         <w:t>is designed to be deployed on a bank of servers that provide availability in the event of any one server failing, and to support live updates of production applications without downtime.  This allows individual servers to be patched and upgraded without downtime.</w:t>
       </w:r>
-    </w:p>
-    <w:p>
-      <w:pPr>
-        <w:pStyle w:val="BodyText"/>
-        <w:ind w:left="360"/>
-      </w:pPr>
-      <w:r>
-        <w:t xml:space="preserve">Servers may be deployed in virtual machines under the control of a hypervisor, but there should be at least </w:t>
-      </w:r>
-      <w:r>
-        <w:t>2 (and preferably 3)</w:t>
-      </w:r>
-      <w:r>
-        <w:t xml:space="preserve"> physical machines so that one can be taken offline for maintenance </w:t>
-      </w:r>
-      <w:r>
-        <w:t>without a loss of availability of the production system</w:t>
-      </w:r>
-      <w:r>
-        <w:t>.</w:t>
-      </w:r>
-    </w:p>
-    <w:p>
-      <w:pPr>
-        <w:pStyle w:val="BodyText"/>
-        <w:ind w:left="360"/>
-      </w:pPr>
-      <w:r>
-        <w:t>This document assumes servers run Debian Linux 12.2.  It will be updat</w:t>
-      </w:r>
-      <w:r>
-        <w:t>e</w:t>
-      </w:r>
-      <w:r>
-        <w:t xml:space="preserve">d from time to time </w:t>
-      </w:r>
-      <w:r>
-        <w:t>if this</w:t>
-      </w:r>
-      <w:r>
-        <w:t xml:space="preserve"> changes.</w:t>
-      </w:r>
-    </w:p>
-    <w:p>
-      <w:pPr>
-        <w:pStyle w:val="BodyText"/>
-        <w:ind w:left="360"/>
-      </w:pPr>
-      <w:r>
-        <w:t>Server OS installation and setup should follow this outline:</w:t>
-      </w:r>
-    </w:p>
-    <w:p>
-      <w:pPr>
-        <w:pStyle w:val="BodyText"/>
-        <w:numPr>
-          <w:ilvl w:val="0"/>
-          <w:numId w:val="9"/>
-        </w:numPr>
-        <w:spacing w:after="0"/>
-      </w:pPr>
-      <w:r>
-        <w:t xml:space="preserve">Normal install from ISO </w:t>
-      </w:r>
-      <w:proofErr w:type="gramStart"/>
-      <w:r>
-        <w:t>image, but</w:t>
-      </w:r>
-      <w:proofErr w:type="gramEnd"/>
-      <w:r>
-        <w:t xml:space="preserve"> add “SSH Server” in software selection.</w:t>
-      </w:r>
-    </w:p>
-    <w:p>
-      <w:pPr>
-        <w:pStyle w:val="BodyText"/>
-        <w:numPr>
-          <w:ilvl w:val="0"/>
-          <w:numId w:val="9"/>
-        </w:numPr>
-        <w:spacing w:after="0"/>
-      </w:pPr>
-      <w:r>
-        <w:t>apt update / apt upgrade</w:t>
-      </w:r>
-      <w:r>
-        <w:t xml:space="preserve"> (as root)</w:t>
-      </w:r>
-    </w:p>
-    <w:p>
-      <w:pPr>
-        <w:pStyle w:val="BodyText"/>
-        <w:numPr>
-          <w:ilvl w:val="0"/>
-          <w:numId w:val="9"/>
-        </w:numPr>
-        <w:spacing w:after="0"/>
-      </w:pPr>
-      <w:r>
-        <w:t>if running in a VirtualBox environment, install “guest additions”</w:t>
-      </w:r>
-      <w:r>
-        <w:t xml:space="preserve"> (as root)</w:t>
-      </w:r>
-    </w:p>
-    <w:p>
-      <w:pPr>
-        <w:pStyle w:val="BodyText"/>
-        <w:numPr>
-          <w:ilvl w:val="0"/>
-          <w:numId w:val="9"/>
-        </w:numPr>
-        <w:spacing w:after="0"/>
-      </w:pPr>
-      <w:r>
-        <w:t xml:space="preserve">apt install </w:t>
-      </w:r>
-      <w:proofErr w:type="spellStart"/>
-      <w:r>
-        <w:t>keepalived</w:t>
-      </w:r>
-      <w:proofErr w:type="spellEnd"/>
-      <w:r>
-        <w:t xml:space="preserve"> (as root)</w:t>
-      </w:r>
-    </w:p>
-    <w:p>
-      <w:pPr>
-        <w:pStyle w:val="BodyText"/>
-        <w:numPr>
-          <w:ilvl w:val="0"/>
-          <w:numId w:val="9"/>
-        </w:numPr>
-        <w:spacing w:after="0"/>
-      </w:pPr>
-      <w:r>
-        <w:t>apt install docker</w:t>
-      </w:r>
-      <w:r>
-        <w:t xml:space="preserve"> (as root)</w:t>
-      </w:r>
-    </w:p>
-    <w:p>
-      <w:pPr>
-        <w:pStyle w:val="BodyText"/>
-        <w:numPr>
-          <w:ilvl w:val="0"/>
-          <w:numId w:val="9"/>
-        </w:numPr>
-        <w:spacing w:after="0"/>
-      </w:pPr>
-      <w:r>
-        <w:t>apt install docker-compose (as root)</w:t>
-      </w:r>
-    </w:p>
-    <w:p>
-      <w:pPr>
-        <w:pStyle w:val="BodyText"/>
-        <w:numPr>
-          <w:ilvl w:val="0"/>
-          <w:numId w:val="9"/>
-        </w:numPr>
-        <w:spacing w:after="0"/>
-      </w:pPr>
-      <w:r>
-        <w:t xml:space="preserve">apt install </w:t>
-      </w:r>
-      <w:proofErr w:type="spellStart"/>
-      <w:r>
-        <w:t>glusterfs</w:t>
-      </w:r>
-      <w:proofErr w:type="spellEnd"/>
-      <w:r>
-        <w:t>-server</w:t>
-      </w:r>
-      <w:r>
-        <w:t xml:space="preserve"> (as root)</w:t>
-      </w:r>
-    </w:p>
-    <w:p>
-      <w:pPr>
-        <w:pStyle w:val="BodyText"/>
-        <w:spacing w:after="0"/>
-      </w:pPr>
     </w:p>
     <w:p>
       <w:pPr>
@@ -270,27 +86,49 @@
       <w:pPr>
         <w:pStyle w:val="BodyText"/>
         <w:ind w:left="360"/>
+      </w:pPr>
+      <w:r>
+        <w:t xml:space="preserve">Servers must be accessible from the public Internet on HTTP (80) and HTTPS (443).  In addition, if a local testing center is operating, </w:t>
+      </w:r>
+      <w:proofErr w:type="gramStart"/>
+      <w:r>
+        <w:t>servers</w:t>
+      </w:r>
+      <w:proofErr w:type="gramEnd"/>
+      <w:r>
+        <w:t xml:space="preserve"> </w:t>
+      </w:r>
+      <w:proofErr w:type="spellStart"/>
+      <w:r>
+        <w:t>meed</w:t>
+      </w:r>
+      <w:proofErr w:type="spellEnd"/>
+      <w:r>
+        <w:t xml:space="preserve"> to be accessible from the testing center on ports HTTP (80) and HTTPS (443). Each server should have two NICs, one for the public network, and one for the private network.</w:t>
+      </w:r>
+    </w:p>
+    <w:p>
+      <w:pPr>
+        <w:pStyle w:val="BodyText"/>
+        <w:ind w:left="360"/>
+      </w:pPr>
+      <w:r>
+        <w:t xml:space="preserve">All servers will run </w:t>
+      </w:r>
+      <w:proofErr w:type="spellStart"/>
+      <w:r>
         <w:rPr>
           <w:b/>
           <w:bCs/>
         </w:rPr>
-      </w:pPr>
-      <w:r>
-        <w:t xml:space="preserve">Servers can operate with a single NIC attached to a single </w:t>
-      </w:r>
-      <w:r>
-        <w:t xml:space="preserve">public </w:t>
-      </w:r>
-      <w:r>
-        <w:t xml:space="preserve">network, but it will improve performance if there are two NICs, one attached to the normal, public network, and the second attached to a private network.  This way, synchronization and management traffic can occur over the private </w:t>
-      </w:r>
-      <w:proofErr w:type="spellStart"/>
-      <w:r>
-        <w:t>nertwork</w:t>
+        <w:t>keepalived</w:t>
       </w:r>
       <w:proofErr w:type="spellEnd"/>
       <w:r>
-        <w:t>, and neither network will affect the other’s traffic.</w:t>
+        <w:t xml:space="preserve">, listening on a common “well-known” IP address on </w:t>
+      </w:r>
+      <w:r>
+        <w:t>the public network, while interconnecting with each other on the private network.  This daemon will also monitor the “httpd” process for failures and fail-over to backup servers when the primary httpd front-end goes down.</w:t>
       </w:r>
     </w:p>
     <w:p>
@@ -299,101 +137,124 @@
         <w:ind w:left="360"/>
       </w:pPr>
       <w:r>
-        <w:t>S</w:t>
-      </w:r>
-      <w:r>
-        <w:t xml:space="preserve">uppose there are </w:t>
-      </w:r>
+        <w:t xml:space="preserve">All servers will run </w:t>
+      </w:r>
+      <w:proofErr w:type="spellStart"/>
       <w:r>
         <w:rPr>
           <w:b/>
           <w:bCs/>
         </w:rPr>
-        <w:t>M</w:t>
-      </w:r>
-      <w:r>
-        <w:t xml:space="preserve"> physical servers, which we will label </w:t>
+        <w:t>glusterFS</w:t>
+      </w:r>
+      <w:proofErr w:type="spellEnd"/>
+      <w:r>
+        <w:t xml:space="preserve"> over the private network to share a directory structure that includes static web pages, images, closed-caption files, etc.  One machine will be the primary </w:t>
+      </w:r>
+      <w:proofErr w:type="gramStart"/>
+      <w:r>
+        <w:t>server, and</w:t>
+      </w:r>
+      <w:proofErr w:type="gramEnd"/>
+      <w:r>
+        <w:t xml:space="preserve"> will distribute file updates to clients.  If the primary goes down, the clients have copies to use in the interim, but could not accept automated updates until the primary is running again</w:t>
+      </w:r>
+      <w:r>
+        <w:t xml:space="preserve"> (or until some other machine is made primary).</w:t>
+      </w:r>
+    </w:p>
+    <w:p>
+      <w:pPr>
+        <w:pStyle w:val="BodyText"/>
+        <w:ind w:left="360"/>
+      </w:pPr>
+      <w:r>
+        <w:t>Production</w:t>
+      </w:r>
+      <w:r>
+        <w:t xml:space="preserve"> </w:t>
+      </w:r>
+      <w:r>
+        <w:t xml:space="preserve">and test </w:t>
+      </w:r>
+      <w:r>
+        <w:t>servers will run a</w:t>
+      </w:r>
+      <w:r>
+        <w:t>n</w:t>
+      </w:r>
+      <w:r>
+        <w:t xml:space="preserve"> instance</w:t>
+      </w:r>
+      <w:r>
+        <w:t xml:space="preserve"> of </w:t>
       </w:r>
       <w:r>
         <w:rPr>
           <w:b/>
           <w:bCs/>
         </w:rPr>
-        <w:t>Server 1</w:t>
-      </w:r>
-      <w:r>
-        <w:t xml:space="preserve"> through </w:t>
+        <w:t xml:space="preserve">Apache </w:t>
       </w:r>
       <w:r>
         <w:rPr>
           <w:b/>
           <w:bCs/>
         </w:rPr>
-        <w:t xml:space="preserve">Server </w:t>
+        <w:t>httpd</w:t>
+      </w:r>
+      <w:r>
+        <w:t xml:space="preserve"> with </w:t>
+      </w:r>
+      <w:r>
+        <w:t xml:space="preserve">TLS certificates and </w:t>
+      </w:r>
+      <w:r>
+        <w:t xml:space="preserve">a </w:t>
       </w:r>
       <w:r>
         <w:rPr>
           <w:b/>
           <w:bCs/>
         </w:rPr>
-        <w:t>M</w:t>
-      </w:r>
-      <w:r>
-        <w:t>.</w:t>
-      </w:r>
-      <w:r>
-        <w:t xml:space="preserve">  These servers may be running hypervisors, in which case the number of hosts could be greater than the number of physical servers.  Suppose there are </w:t>
+        <w:t>Shibboleth</w:t>
+      </w:r>
+      <w:r>
+        <w:t xml:space="preserve"> service provider</w:t>
+      </w:r>
+      <w:r>
+        <w:t xml:space="preserve">, listening on the “well-known” IP address </w:t>
+      </w:r>
+      <w:r>
+        <w:t xml:space="preserve">(ports 80 and 443) </w:t>
+      </w:r>
+      <w:r>
+        <w:t>on the primary network</w:t>
+      </w:r>
+      <w:r>
+        <w:t>, forwarding requests to an HTTP</w:t>
+      </w:r>
+      <w:r>
+        <w:t>/AJP</w:t>
+      </w:r>
+      <w:r>
+        <w:t xml:space="preserve"> server via proxy (</w:t>
       </w:r>
       <w:r>
         <w:rPr>
           <w:b/>
           <w:bCs/>
         </w:rPr>
-        <w:t>N</w:t>
-      </w:r>
-      <w:r>
-        <w:t xml:space="preserve"> Debian hosts, which we will label </w:t>
-      </w:r>
-      <w:r>
-        <w:rPr>
-          <w:b/>
-          <w:bCs/>
-        </w:rPr>
-        <w:t>Host</w:t>
-      </w:r>
-      <w:r>
-        <w:rPr>
-          <w:b/>
-          <w:bCs/>
-        </w:rPr>
-        <w:t xml:space="preserve"> 1</w:t>
-      </w:r>
-      <w:r>
-        <w:t xml:space="preserve"> through </w:t>
-      </w:r>
-      <w:r>
-        <w:rPr>
-          <w:b/>
-          <w:bCs/>
-        </w:rPr>
-        <w:t>Host</w:t>
-      </w:r>
-      <w:r>
-        <w:rPr>
-          <w:b/>
-          <w:bCs/>
-        </w:rPr>
-        <w:t xml:space="preserve"> </w:t>
-      </w:r>
-      <w:r>
-        <w:rPr>
-          <w:b/>
-          <w:bCs/>
-        </w:rPr>
-        <w:t>N</w:t>
-      </w:r>
-      <w:r>
-        <w:t>.</w:t>
+        <w:t>Tomcat</w:t>
+      </w:r>
+      <w:r>
+        <w:t>, for example).</w:t>
+      </w:r>
+      <w:r>
+        <w:t xml:space="preserve">  </w:t>
+      </w:r>
+      <w:r>
+        <w:t>Development servers can simply run the HTTP server.</w:t>
       </w:r>
     </w:p>
     <w:p>
@@ -402,8 +263,70 @@
         <w:ind w:left="360"/>
       </w:pPr>
       <w:r>
-        <w:t>Each host will have its own dedicated IP address on the public network, and (if there is a private network), a dedicated IP address on that network as well.</w:t>
-      </w:r>
+        <w:t xml:space="preserve">All </w:t>
+      </w:r>
+      <w:r>
+        <w:t xml:space="preserve">servers </w:t>
+      </w:r>
+      <w:r>
+        <w:t>can serve static</w:t>
+      </w:r>
+      <w:r>
+        <w:t xml:space="preserve"> files from the </w:t>
+      </w:r>
+      <w:proofErr w:type="spellStart"/>
+      <w:r>
+        <w:t>glusterFS</w:t>
+      </w:r>
+      <w:proofErr w:type="spellEnd"/>
+      <w:r>
+        <w:t xml:space="preserve"> </w:t>
+      </w:r>
+      <w:proofErr w:type="gramStart"/>
+      <w:r>
+        <w:t>filesystem, or</w:t>
+      </w:r>
+      <w:proofErr w:type="gramEnd"/>
+      <w:r>
+        <w:t xml:space="preserve"> can forward service requests to any of the registered web services.  These web server</w:t>
+      </w:r>
+      <w:r>
+        <w:t xml:space="preserve">s </w:t>
+      </w:r>
+      <w:r>
+        <w:t xml:space="preserve">are stateless – any </w:t>
+      </w:r>
+      <w:r>
+        <w:t xml:space="preserve">server </w:t>
+      </w:r>
+      <w:r>
+        <w:t>can serve any request.</w:t>
+      </w:r>
+      <w:r>
+        <w:t xml:space="preserve">  </w:t>
+      </w:r>
+      <w:proofErr w:type="spellStart"/>
+      <w:r>
+        <w:t>Keepalived</w:t>
+      </w:r>
+      <w:proofErr w:type="spellEnd"/>
+      <w:r>
+        <w:t xml:space="preserve"> could route all traffic to the primary and keep the others as hot </w:t>
+      </w:r>
+      <w:proofErr w:type="gramStart"/>
+      <w:r>
+        <w:t>backups, or</w:t>
+      </w:r>
+      <w:proofErr w:type="gramEnd"/>
+      <w:r>
+        <w:t xml:space="preserve"> could load-balance traffic to all servers.</w:t>
+      </w:r>
+    </w:p>
+    <w:p>
+      <w:pPr>
+        <w:pStyle w:val="BodyText"/>
+        <w:ind w:left="360"/>
+      </w:pPr>
     </w:p>
     <w:p>
       <w:pPr>
@@ -414,194 +337,6 @@
           <w:szCs w:val="32"/>
         </w:rPr>
       </w:pPr>
-    </w:p>
-    <w:p>
-      <w:pPr>
-        <w:pStyle w:val="BodyText"/>
-        <w:rPr>
-          <w:color w:val="4472C4" w:themeColor="accent5"/>
-          <w:sz w:val="32"/>
-          <w:szCs w:val="32"/>
-        </w:rPr>
-      </w:pPr>
-      <w:r>
-        <w:rPr>
-          <w:color w:val="4472C4" w:themeColor="accent5"/>
-          <w:sz w:val="32"/>
-          <w:szCs w:val="32"/>
-        </w:rPr>
-        <w:t>Load-Balanced Front-End Design</w:t>
-      </w:r>
-    </w:p>
-    <w:p>
-      <w:pPr>
-        <w:pStyle w:val="BodyText"/>
-        <w:ind w:left="360"/>
-      </w:pPr>
-      <w:r>
-        <w:t xml:space="preserve">All servers will run </w:t>
-      </w:r>
-      <w:proofErr w:type="spellStart"/>
-      <w:r>
-        <w:rPr>
-          <w:b/>
-          <w:bCs/>
-        </w:rPr>
-        <w:t>keepalived</w:t>
-      </w:r>
-      <w:proofErr w:type="spellEnd"/>
-      <w:r>
-        <w:t xml:space="preserve">, listening on a common “well-known” IP address on </w:t>
-      </w:r>
-      <w:r>
-        <w:t>the public network, while interconnecting with each other on the private network.  This daemon will also monitor the “httpd” process for failures and fail-over to backup servers when the primary httpd front-end goes down.</w:t>
-      </w:r>
-    </w:p>
-    <w:p>
-      <w:pPr>
-        <w:pStyle w:val="BodyText"/>
-        <w:ind w:left="360"/>
-      </w:pPr>
-      <w:r>
-        <w:t xml:space="preserve">All servers will run </w:t>
-      </w:r>
-      <w:proofErr w:type="spellStart"/>
-      <w:r>
-        <w:rPr>
-          <w:b/>
-          <w:bCs/>
-        </w:rPr>
-        <w:t>glusterFS</w:t>
-      </w:r>
-      <w:proofErr w:type="spellEnd"/>
-      <w:r>
-        <w:t xml:space="preserve"> over the private network to share a directory structure that includes static web pages, images, closed-caption files, etc.  One machine will be the primary </w:t>
-      </w:r>
-      <w:proofErr w:type="gramStart"/>
-      <w:r>
-        <w:t>server, and</w:t>
-      </w:r>
-      <w:proofErr w:type="gramEnd"/>
-      <w:r>
-        <w:t xml:space="preserve"> will distribute file updates to clients.  If the primary goes down, the clients have copies to use in the interim, but could not accept automated updates until the primary is running again</w:t>
-      </w:r>
-      <w:r>
-        <w:t xml:space="preserve"> (or until some other machine is made primary).</w:t>
-      </w:r>
-    </w:p>
-    <w:p>
-      <w:pPr>
-        <w:pStyle w:val="BodyText"/>
-        <w:ind w:left="360"/>
-      </w:pPr>
-      <w:r>
-        <w:lastRenderedPageBreak/>
-        <w:t>All servers will run a</w:t>
-      </w:r>
-      <w:r>
-        <w:t xml:space="preserve"> </w:t>
-      </w:r>
-      <w:r>
-        <w:rPr>
-          <w:b/>
-          <w:bCs/>
-        </w:rPr>
-        <w:t>Docker</w:t>
-      </w:r>
-      <w:r>
-        <w:t xml:space="preserve"> container with an instance</w:t>
-      </w:r>
-      <w:r>
-        <w:t xml:space="preserve"> of </w:t>
-      </w:r>
-      <w:r>
-        <w:rPr>
-          <w:b/>
-          <w:bCs/>
-        </w:rPr>
-        <w:t xml:space="preserve">Apache </w:t>
-      </w:r>
-      <w:r>
-        <w:rPr>
-          <w:b/>
-          <w:bCs/>
-        </w:rPr>
-        <w:t>httpd</w:t>
-      </w:r>
-      <w:r>
-        <w:t xml:space="preserve"> with </w:t>
-      </w:r>
-      <w:r>
-        <w:t xml:space="preserve">TLS certificates and </w:t>
-      </w:r>
-      <w:r>
-        <w:t xml:space="preserve">a </w:t>
-      </w:r>
-      <w:r>
-        <w:rPr>
-          <w:b/>
-          <w:bCs/>
-        </w:rPr>
-        <w:t>Shibboleth</w:t>
-      </w:r>
-      <w:r>
-        <w:t xml:space="preserve"> service provider</w:t>
-      </w:r>
-      <w:r>
-        <w:t>, listening on the “well-known” IP address on the primary network</w:t>
-      </w:r>
-      <w:r>
-        <w:t xml:space="preserve"> using a Docker user-defined bridge network that exposes only ports 80 and 443.</w:t>
-      </w:r>
-      <w:r>
-        <w:t xml:space="preserve">  All instances can serve static</w:t>
-      </w:r>
-      <w:r>
-        <w:t xml:space="preserve"> files from the </w:t>
-      </w:r>
-      <w:proofErr w:type="spellStart"/>
-      <w:r>
-        <w:t>glusterFS</w:t>
-      </w:r>
-      <w:proofErr w:type="spellEnd"/>
-      <w:r>
-        <w:t xml:space="preserve"> filesystem, or can forward service requests to any of the registered web services.  These web server instances are stateless – any instance can serve any request.</w:t>
-      </w:r>
-      <w:r>
-        <w:t xml:space="preserve">  </w:t>
-      </w:r>
-      <w:proofErr w:type="spellStart"/>
-      <w:r>
-        <w:t>Keepalived</w:t>
-      </w:r>
-      <w:proofErr w:type="spellEnd"/>
-      <w:r>
-        <w:t xml:space="preserve"> could route all traffic to the primary and keep the others as hot </w:t>
-      </w:r>
-      <w:proofErr w:type="gramStart"/>
-      <w:r>
-        <w:t>backups, or</w:t>
-      </w:r>
-      <w:proofErr w:type="gramEnd"/>
-      <w:r>
-        <w:t xml:space="preserve"> could load-balance traffic to all servers.</w:t>
-      </w:r>
-    </w:p>
-    <w:p>
-      <w:pPr>
-        <w:pStyle w:val="BodyText"/>
-        <w:ind w:left="360"/>
-      </w:pPr>
-    </w:p>
-    <w:p>
-      <w:pPr>
-        <w:pStyle w:val="BodyText"/>
-        <w:rPr>
-          <w:color w:val="4472C4" w:themeColor="accent5"/>
-          <w:sz w:val="32"/>
-          <w:szCs w:val="32"/>
-        </w:rPr>
-      </w:pPr>
       <w:r>
         <w:rPr>
           <w:color w:val="4472C4" w:themeColor="accent5"/>
@@ -626,17 +361,7 @@
         <w:ind w:left="360"/>
       </w:pPr>
       <w:r>
-        <w:t xml:space="preserve">All servers will run a </w:t>
-      </w:r>
-      <w:r>
-        <w:rPr>
-          <w:b/>
-          <w:bCs/>
-        </w:rPr>
-        <w:t>Docker</w:t>
-      </w:r>
-      <w:r>
-        <w:t xml:space="preserve"> container with an instance of the </w:t>
+        <w:t xml:space="preserve">All servers will run an instance of the </w:t>
       </w:r>
       <w:r>
         <w:rPr>
@@ -665,17 +390,7 @@
         <w:ind w:left="360"/>
       </w:pPr>
       <w:r>
-        <w:t xml:space="preserve">All servers will run a </w:t>
-      </w:r>
-      <w:r>
-        <w:rPr>
-          <w:b/>
-          <w:bCs/>
-        </w:rPr>
-        <w:t>Docker</w:t>
-      </w:r>
-      <w:r>
-        <w:t xml:space="preserve"> container with an instance of the </w:t>
+        <w:t xml:space="preserve">All servers will run an instance of the </w:t>
       </w:r>
       <w:r>
         <w:rPr>
@@ -695,6 +410,11 @@
       <w:pPr>
         <w:pStyle w:val="BodyText"/>
         <w:ind w:left="360"/>
+      </w:pPr>
+    </w:p>
+    <w:p>
+      <w:pPr>
+        <w:pStyle w:val="BodyText"/>
       </w:pPr>
     </w:p>
     <w:p>
@@ -715,7 +435,16 @@
           <w:sz w:val="32"/>
           <w:szCs w:val="32"/>
         </w:rPr>
-        <w:t>Web Services</w:t>
+        <w:lastRenderedPageBreak/>
+        <w:t xml:space="preserve">Web </w:t>
+      </w:r>
+      <w:r>
+        <w:rPr>
+          <w:color w:val="4472C4" w:themeColor="accent5"/>
+          <w:sz w:val="32"/>
+          <w:szCs w:val="32"/>
+        </w:rPr>
+        <w:t>Service Proxy</w:t>
       </w:r>
     </w:p>
     <w:p>
@@ -724,25 +453,260 @@
         <w:ind w:left="360"/>
       </w:pPr>
       <w:r>
-        <w:t xml:space="preserve">Every web site, web service, or </w:t>
-      </w:r>
-      <w:proofErr w:type="spellStart"/>
-      <w:r>
-        <w:t>websocket</w:t>
-      </w:r>
-      <w:proofErr w:type="spellEnd"/>
-      <w:r>
-        <w:t xml:space="preserve"> service provided within the system will be deployed as a separate service within a </w:t>
-      </w:r>
+        <w:t xml:space="preserve">Each server runs a web </w:t>
+      </w:r>
+      <w:r>
+        <w:t>service proxy</w:t>
+      </w:r>
+      <w:r>
+        <w:t xml:space="preserve">, which can determine the hostname and URL path to which a request was </w:t>
+      </w:r>
+      <w:proofErr w:type="gramStart"/>
+      <w:r>
+        <w:t>directed, and</w:t>
+      </w:r>
+      <w:proofErr w:type="gramEnd"/>
+      <w:r>
+        <w:t xml:space="preserve"> can forward requests to services as needed.</w:t>
+      </w:r>
+    </w:p>
+    <w:p>
+      <w:pPr>
+        <w:pStyle w:val="BodyText"/>
+        <w:ind w:left="360"/>
+      </w:pPr>
+      <w:r>
+        <w:t>The proxy</w:t>
+      </w:r>
+      <w:r>
+        <w:t xml:space="preserve"> </w:t>
+      </w:r>
+      <w:r>
+        <w:t xml:space="preserve">listens on the </w:t>
+      </w:r>
+      <w:proofErr w:type="gramStart"/>
       <w:r>
         <w:rPr>
           <w:b/>
           <w:bCs/>
         </w:rPr>
-        <w:t>Docker Swarm</w:t>
-      </w:r>
-      <w:r>
-        <w:t xml:space="preserve"> on all servers.  Each will listen on its own TCP port, to which the Apache HTTPD front-end will forward traffic by reverse proxy to serve requests.  These services will only be accessible from the private network.</w:t>
+        <w:t>localhost</w:t>
+      </w:r>
+      <w:proofErr w:type="gramEnd"/>
+      <w:r>
+        <w:t xml:space="preserve"> network for the registration of new services (these registrations map a hostname and path prefix to a target service, specified by a TCP port on the </w:t>
+      </w:r>
+      <w:r>
+        <w:rPr>
+          <w:b/>
+          <w:bCs/>
+        </w:rPr>
+        <w:t>localhost</w:t>
+      </w:r>
+      <w:r>
+        <w:t xml:space="preserve"> network).</w:t>
+      </w:r>
+    </w:p>
+    <w:p>
+      <w:pPr>
+        <w:pStyle w:val="BodyText"/>
+        <w:ind w:left="360"/>
+      </w:pPr>
+      <w:r>
+        <w:t>When a request arrives, the proxy</w:t>
+      </w:r>
+      <w:r>
+        <w:t xml:space="preserve"> </w:t>
+      </w:r>
+      <w:r>
+        <w:t xml:space="preserve">looks up the associated service, and creates (or retrieves from a pool) a connection to that </w:t>
+      </w:r>
+      <w:proofErr w:type="gramStart"/>
+      <w:r>
+        <w:t>service, and</w:t>
+      </w:r>
+      <w:proofErr w:type="gramEnd"/>
+      <w:r>
+        <w:t xml:space="preserve"> forwards the request.  When the response arrives, it is sent to the client; if the </w:t>
+      </w:r>
+      <w:proofErr w:type="spellStart"/>
+      <w:r>
+        <w:t>respopnse</w:t>
+      </w:r>
+      <w:proofErr w:type="spellEnd"/>
+      <w:r>
+        <w:t xml:space="preserve"> times out, or the connection is broken, an error is returned to the client.  If the host/path combination does not map to any registered service, a NOT FOUND response is sent to the client.</w:t>
+      </w:r>
+    </w:p>
+    <w:p>
+      <w:pPr>
+        <w:pStyle w:val="BodyText"/>
+        <w:ind w:left="360"/>
+      </w:pPr>
+      <w:r>
+        <w:t>When a service starts and registers itself with the proxy, there may already be a service registered with the proxy</w:t>
+      </w:r>
+      <w:r>
+        <w:t xml:space="preserve"> </w:t>
+      </w:r>
+      <w:r>
+        <w:t>for that host and path prefix.  Services can tell the proxy</w:t>
+      </w:r>
+      <w:r>
+        <w:t xml:space="preserve"> </w:t>
+      </w:r>
+      <w:r>
+        <w:t>to either stop sending requests to the old service and to start sending all new requests to the new service instance, and to tell the old instance it can terminate once the last session is completed.  They can also tell the proxy</w:t>
+      </w:r>
+      <w:r>
+        <w:t xml:space="preserve"> </w:t>
+      </w:r>
+      <w:r>
+        <w:t xml:space="preserve">to load-balance among the multiple service instances.  </w:t>
+      </w:r>
+    </w:p>
+    <w:p>
+      <w:pPr>
+        <w:pStyle w:val="BodyText"/>
+        <w:ind w:left="360"/>
+      </w:pPr>
+      <w:r>
+        <w:t>The proxy</w:t>
+      </w:r>
+      <w:r>
+        <w:t xml:space="preserve"> </w:t>
+      </w:r>
+      <w:r>
+        <w:t>will support visibility and management</w:t>
+      </w:r>
+      <w:r>
+        <w:t xml:space="preserve"> through a reserved path prefix on each host (this requires a login)</w:t>
+      </w:r>
+      <w:r>
+        <w:t xml:space="preserve"> and can </w:t>
+      </w:r>
+      <w:r>
+        <w:t xml:space="preserve">examine </w:t>
+      </w:r>
+      <w:r>
+        <w:t>the set of all registered services, retrieve statistics, view error logs, and disable registered services.</w:t>
+      </w:r>
+      <w:r>
+        <w:t xml:space="preserve">  It could even </w:t>
+      </w:r>
+      <w:proofErr w:type="gramStart"/>
+      <w:r>
+        <w:t>have the ability to</w:t>
+      </w:r>
+      <w:proofErr w:type="gramEnd"/>
+      <w:r>
+        <w:t xml:space="preserve"> start new service instances if services are deployed with a standard structure.</w:t>
+      </w:r>
+    </w:p>
+    <w:p>
+      <w:pPr>
+        <w:pStyle w:val="BodyText"/>
+        <w:ind w:left="360"/>
+      </w:pPr>
+      <w:r>
+        <w:t>The proxy can be configured to serve static files under specified paths, where a path is mapped to a directory.</w:t>
+      </w:r>
+    </w:p>
+    <w:p>
+      <w:pPr>
+        <w:pStyle w:val="BodyText"/>
+        <w:ind w:left="360"/>
+      </w:pPr>
+      <w:r>
+        <w:t>The proxy is designed so that if it needs to terminate, it can persist its service registrations to a file, and when it starts, it can load that file to restore state.  The proxy</w:t>
+      </w:r>
+      <w:r>
+        <w:t xml:space="preserve"> s</w:t>
+      </w:r>
+      <w:r>
+        <w:t>tore</w:t>
+      </w:r>
+      <w:r>
+        <w:t>s</w:t>
+      </w:r>
+      <w:r>
+        <w:t xml:space="preserve"> no other state.  Restarting the proxy will not cause any client disruption unless a request arrives in the short interval when the proxy is restarting.</w:t>
+      </w:r>
+    </w:p>
+    <w:p>
+      <w:pPr>
+        <w:pStyle w:val="BodyText"/>
+        <w:ind w:left="360"/>
+      </w:pPr>
+      <w:r>
+        <w:t xml:space="preserve">The web service </w:t>
+      </w:r>
+      <w:r>
+        <w:t>proxy</w:t>
+      </w:r>
+      <w:r>
+        <w:t xml:space="preserve"> lives under the "</w:t>
+      </w:r>
+      <w:proofErr w:type="spellStart"/>
+      <w:proofErr w:type="gramStart"/>
+      <w:r>
+        <w:t>dev.mathops.web.proxy</w:t>
+      </w:r>
+      <w:proofErr w:type="spellEnd"/>
+      <w:proofErr w:type="gramEnd"/>
+      <w:r>
+        <w:t>" package.</w:t>
+      </w:r>
+    </w:p>
+    <w:p>
+      <w:pPr>
+        <w:pStyle w:val="BodyText"/>
+        <w:tabs>
+          <w:tab w:val="left" w:pos="3464"/>
+        </w:tabs>
+        <w:rPr>
+          <w:color w:val="4472C4" w:themeColor="accent5"/>
+          <w:sz w:val="32"/>
+          <w:szCs w:val="32"/>
+        </w:rPr>
+      </w:pPr>
+    </w:p>
+    <w:p>
+      <w:pPr>
+        <w:pStyle w:val="BodyText"/>
+        <w:tabs>
+          <w:tab w:val="left" w:pos="3464"/>
+        </w:tabs>
+        <w:rPr>
+          <w:color w:val="4472C4" w:themeColor="accent5"/>
+          <w:sz w:val="32"/>
+          <w:szCs w:val="32"/>
+        </w:rPr>
+      </w:pPr>
+      <w:r>
+        <w:rPr>
+          <w:color w:val="4472C4" w:themeColor="accent5"/>
+          <w:sz w:val="32"/>
+          <w:szCs w:val="32"/>
+        </w:rPr>
+        <w:t>Web Services</w:t>
+      </w:r>
+    </w:p>
+    <w:p>
+      <w:pPr>
+        <w:pStyle w:val="BodyText"/>
+        <w:ind w:left="360"/>
+      </w:pPr>
+      <w:r>
+        <w:t xml:space="preserve">Every web site, web service, or </w:t>
+      </w:r>
+      <w:proofErr w:type="spellStart"/>
+      <w:r>
+        <w:t>websocket</w:t>
+      </w:r>
+      <w:proofErr w:type="spellEnd"/>
+      <w:r>
+        <w:t xml:space="preserve"> service provided within the system will be deployed as a separate service.  Each will listen on its own TCP port, to which the front-end will forward traffic by reverse proxy to serve requests.  These services will only be accessible from the private network.</w:t>
       </w:r>
     </w:p>
     <w:p>

</xml_diff>